<commit_message>
made fucntions to create table , updated it in the report
</commit_message>
<xml_diff>
--- a/report.docx
+++ b/report.docx
@@ -4,6 +4,9 @@
   <w:body>
     <w:p>
       <w:r>
+        <w:rPr>
+          <w:noProof/>
+        </w:rPr>
         <w:drawing>
           <wp:inline distT="0" distB="0" distL="0" distR="0" wp14:anchorId="45851DF1" wp14:editId="0630BB88">
             <wp:extent cx="5943600" cy="556260"/>
@@ -48,6 +51,7 @@
       <w:r>
         <w:rPr>
           <w:rFonts w:cs="Arial"/>
+          <w:noProof/>
           <w:rtl/>
         </w:rPr>
         <w:drawing>
@@ -1319,14 +1323,7 @@
               <w:rFonts w:ascii="Cambria Math" w:hAnsi="Cambria Math"/>
               <w:vertAlign w:val="subscript"/>
             </w:rPr>
-            <m:t>b</m:t>
-          </m:r>
-          <m:r>
-            <w:rPr>
-              <w:rFonts w:ascii="Cambria Math" w:hAnsi="Cambria Math"/>
-              <w:vertAlign w:val="subscript"/>
-            </w:rPr>
-            <m:t>-b</m:t>
+            <m:t>b-b</m:t>
           </m:r>
           <m:sSup>
             <m:sSupPr>
@@ -1872,6 +1869,7 @@
     <w:p>
       <w:pPr>
         <w:rPr>
+          <w:rFonts w:eastAsiaTheme="minorEastAsia"/>
           <w:vertAlign w:val="subscript"/>
         </w:rPr>
       </w:pPr>
@@ -1962,14 +1960,7 @@
               <w:rFonts w:ascii="Cambria Math" w:hAnsi="Cambria Math"/>
               <w:vertAlign w:val="subscript"/>
             </w:rPr>
-            <m:t>(</m:t>
-          </m:r>
-          <m:r>
-            <w:rPr>
-              <w:rFonts w:ascii="Cambria Math" w:hAnsi="Cambria Math"/>
-              <w:vertAlign w:val="subscript"/>
-            </w:rPr>
-            <m:t>X</m:t>
+            <m:t>(X</m:t>
           </m:r>
           <m:bar>
             <m:barPr>
@@ -2054,6 +2045,454 @@
           </m:r>
         </m:oMath>
       </m:oMathPara>
+    </w:p>
+    <w:p>
+      <w:pPr>
+        <w:rPr>
+          <w:rFonts w:eastAsiaTheme="minorEastAsia"/>
+          <w:vertAlign w:val="subscript"/>
+        </w:rPr>
+      </w:pPr>
+    </w:p>
+    <w:tbl>
+      <w:tblPr>
+        <w:tblStyle w:val="TableGrid"/>
+        <w:tblW w:w="0" w:type="auto"/>
+        <w:tblLook w:val="04A0" w:firstRow="1" w:lastRow="0" w:firstColumn="1" w:lastColumn="0" w:noHBand="0" w:noVBand="1"/>
+      </w:tblPr>
+      <w:tblGrid>
+        <w:gridCol w:w="2308"/>
+        <w:gridCol w:w="2307"/>
+        <w:gridCol w:w="2398"/>
+        <w:gridCol w:w="2337"/>
+      </w:tblGrid>
+      <w:tr>
+        <w:tc>
+          <w:tcPr>
+            <w:tcW w:w="2337" w:type="dxa"/>
+          </w:tcPr>
+          <w:p>
+            <w:pPr>
+              <w:rPr>
+                <w:sz w:val="32"/>
+                <w:szCs w:val="32"/>
+                <w:vertAlign w:val="subscript"/>
+              </w:rPr>
+            </w:pPr>
+            <w:r>
+              <w:rPr>
+                <w:sz w:val="32"/>
+                <w:szCs w:val="32"/>
+                <w:vertAlign w:val="subscript"/>
+              </w:rPr>
+              <w:t>Model</w:t>
+            </w:r>
+          </w:p>
+        </w:tc>
+        <w:tc>
+          <w:tcPr>
+            <w:tcW w:w="2337" w:type="dxa"/>
+          </w:tcPr>
+          <w:p>
+            <w:pPr>
+              <w:rPr>
+                <w:sz w:val="32"/>
+                <w:szCs w:val="32"/>
+                <w:vertAlign w:val="subscript"/>
+              </w:rPr>
+            </w:pPr>
+            <w:r>
+              <w:rPr>
+                <w:sz w:val="32"/>
+                <w:szCs w:val="32"/>
+                <w:vertAlign w:val="subscript"/>
+              </w:rPr>
+              <w:t>Section</w:t>
+            </w:r>
+          </w:p>
+        </w:tc>
+        <w:tc>
+          <w:tcPr>
+            <w:tcW w:w="2338" w:type="dxa"/>
+          </w:tcPr>
+          <w:p>
+            <w:pPr>
+              <w:rPr>
+                <w:sz w:val="32"/>
+                <w:szCs w:val="32"/>
+                <w:vertAlign w:val="subscript"/>
+              </w:rPr>
+            </w:pPr>
+            <w:r>
+              <w:rPr>
+                <w:sz w:val="32"/>
+                <w:szCs w:val="32"/>
+                <w:vertAlign w:val="subscript"/>
+              </w:rPr>
+              <w:t>Train MSE</w:t>
+            </w:r>
+          </w:p>
+        </w:tc>
+        <w:tc>
+          <w:tcPr>
+            <w:tcW w:w="2338" w:type="dxa"/>
+          </w:tcPr>
+          <w:p>
+            <w:pPr>
+              <w:rPr>
+                <w:sz w:val="32"/>
+                <w:szCs w:val="32"/>
+                <w:vertAlign w:val="subscript"/>
+              </w:rPr>
+            </w:pPr>
+            <w:r>
+              <w:rPr>
+                <w:sz w:val="32"/>
+                <w:szCs w:val="32"/>
+                <w:vertAlign w:val="subscript"/>
+              </w:rPr>
+              <w:t>Valid MSE</w:t>
+            </w:r>
+          </w:p>
+        </w:tc>
+      </w:tr>
+      <w:tr>
+        <w:tc>
+          <w:tcPr>
+            <w:tcW w:w="2337" w:type="dxa"/>
+          </w:tcPr>
+          <w:p>
+            <w:pPr>
+              <w:rPr>
+                <w:vertAlign w:val="subscript"/>
+              </w:rPr>
+            </w:pPr>
+          </w:p>
+        </w:tc>
+        <w:tc>
+          <w:tcPr>
+            <w:tcW w:w="2337" w:type="dxa"/>
+          </w:tcPr>
+          <w:p>
+            <w:pPr>
+              <w:rPr>
+                <w:sz w:val="32"/>
+                <w:szCs w:val="32"/>
+                <w:vertAlign w:val="subscript"/>
+              </w:rPr>
+            </w:pPr>
+          </w:p>
+        </w:tc>
+        <w:tc>
+          <w:tcPr>
+            <w:tcW w:w="4676" w:type="dxa"/>
+            <w:gridSpan w:val="2"/>
+          </w:tcPr>
+          <w:p>
+            <w:pPr>
+              <w:jc w:val="center"/>
+              <w:rPr>
+                <w:sz w:val="32"/>
+                <w:szCs w:val="32"/>
+                <w:vertAlign w:val="subscript"/>
+              </w:rPr>
+            </w:pPr>
+            <w:r>
+              <w:rPr>
+                <w:sz w:val="32"/>
+                <w:szCs w:val="32"/>
+                <w:vertAlign w:val="subscript"/>
+              </w:rPr>
+              <w:t>Cross Validated</w:t>
+            </w:r>
+          </w:p>
+        </w:tc>
+      </w:tr>
+      <w:tr>
+        <w:tc>
+          <w:tcPr>
+            <w:tcW w:w="2337" w:type="dxa"/>
+          </w:tcPr>
+          <w:p>
+            <w:pPr>
+              <w:rPr>
+                <w:sz w:val="32"/>
+                <w:szCs w:val="32"/>
+                <w:vertAlign w:val="subscript"/>
+              </w:rPr>
+            </w:pPr>
+            <w:r>
+              <w:rPr>
+                <w:sz w:val="32"/>
+                <w:szCs w:val="32"/>
+                <w:vertAlign w:val="subscript"/>
+              </w:rPr>
+              <w:t>D</w:t>
+            </w:r>
+            <w:r>
+              <w:rPr>
+                <w:sz w:val="32"/>
+                <w:szCs w:val="32"/>
+                <w:vertAlign w:val="subscript"/>
+              </w:rPr>
+              <w:t>ummy</w:t>
+            </w:r>
+          </w:p>
+        </w:tc>
+        <w:tc>
+          <w:tcPr>
+            <w:tcW w:w="2337" w:type="dxa"/>
+          </w:tcPr>
+          <w:p>
+            <w:pPr>
+              <w:rPr>
+                <w:sz w:val="32"/>
+                <w:szCs w:val="32"/>
+                <w:vertAlign w:val="subscript"/>
+              </w:rPr>
+            </w:pPr>
+            <w:r>
+              <w:rPr>
+                <w:sz w:val="32"/>
+                <w:szCs w:val="32"/>
+                <w:vertAlign w:val="subscript"/>
+              </w:rPr>
+              <w:t>3</w:t>
+            </w:r>
+          </w:p>
+        </w:tc>
+        <w:tc>
+          <w:tcPr>
+            <w:tcW w:w="2338" w:type="dxa"/>
+          </w:tcPr>
+          <w:p>
+            <w:pPr>
+              <w:rPr>
+                <w:sz w:val="32"/>
+                <w:szCs w:val="32"/>
+                <w:vertAlign w:val="subscript"/>
+              </w:rPr>
+            </w:pPr>
+            <w:r>
+              <w:rPr>
+                <w:sz w:val="32"/>
+                <w:szCs w:val="32"/>
+                <w:vertAlign w:val="subscript"/>
+              </w:rPr>
+              <w:t>0.02058912914699978</w:t>
+            </w:r>
+          </w:p>
+        </w:tc>
+        <w:tc>
+          <w:tcPr>
+            <w:tcW w:w="2338" w:type="dxa"/>
+          </w:tcPr>
+          <w:p>
+            <w:pPr>
+              <w:rPr>
+                <w:sz w:val="32"/>
+                <w:szCs w:val="32"/>
+                <w:vertAlign w:val="subscript"/>
+              </w:rPr>
+            </w:pPr>
+            <w:r>
+              <w:rPr>
+                <w:sz w:val="32"/>
+                <w:szCs w:val="32"/>
+                <w:vertAlign w:val="subscript"/>
+              </w:rPr>
+              <w:t>0.020660172475179036</w:t>
+            </w:r>
+          </w:p>
+        </w:tc>
+      </w:tr>
+      <w:tr>
+        <w:tc>
+          <w:tcPr>
+            <w:tcW w:w="2337" w:type="dxa"/>
+          </w:tcPr>
+          <w:p>
+            <w:pPr>
+              <w:rPr>
+                <w:sz w:val="32"/>
+                <w:szCs w:val="32"/>
+                <w:vertAlign w:val="subscript"/>
+              </w:rPr>
+            </w:pPr>
+            <w:r>
+              <w:rPr>
+                <w:sz w:val="32"/>
+                <w:szCs w:val="32"/>
+                <w:vertAlign w:val="subscript"/>
+              </w:rPr>
+              <w:t>Ridge</w:t>
+            </w:r>
+          </w:p>
+        </w:tc>
+        <w:tc>
+          <w:tcPr>
+            <w:tcW w:w="2337" w:type="dxa"/>
+          </w:tcPr>
+          <w:p>
+            <w:pPr>
+              <w:rPr>
+                <w:sz w:val="32"/>
+                <w:szCs w:val="32"/>
+                <w:vertAlign w:val="subscript"/>
+              </w:rPr>
+            </w:pPr>
+            <w:r>
+              <w:rPr>
+                <w:sz w:val="32"/>
+                <w:szCs w:val="32"/>
+                <w:vertAlign w:val="subscript"/>
+              </w:rPr>
+              <w:t>4</w:t>
+            </w:r>
+          </w:p>
+        </w:tc>
+        <w:tc>
+          <w:tcPr>
+            <w:tcW w:w="2338" w:type="dxa"/>
+          </w:tcPr>
+          <w:p>
+            <w:pPr>
+              <w:rPr>
+                <w:sz w:val="32"/>
+                <w:szCs w:val="32"/>
+                <w:vertAlign w:val="subscript"/>
+              </w:rPr>
+            </w:pPr>
+            <w:r>
+              <w:rPr>
+                <w:sz w:val="32"/>
+                <w:szCs w:val="32"/>
+                <w:vertAlign w:val="subscript"/>
+              </w:rPr>
+              <w:t>0.0076807939301818205</w:t>
+            </w:r>
+          </w:p>
+        </w:tc>
+        <w:tc>
+          <w:tcPr>
+            <w:tcW w:w="2338" w:type="dxa"/>
+          </w:tcPr>
+          <w:p>
+            <w:pPr>
+              <w:rPr>
+                <w:sz w:val="32"/>
+                <w:szCs w:val="32"/>
+                <w:vertAlign w:val="subscript"/>
+              </w:rPr>
+            </w:pPr>
+            <w:r>
+              <w:rPr>
+                <w:sz w:val="32"/>
+                <w:szCs w:val="32"/>
+                <w:vertAlign w:val="subscript"/>
+              </w:rPr>
+              <w:t>0.007947173041614703</w:t>
+            </w:r>
+          </w:p>
+        </w:tc>
+      </w:tr>
+      <w:tr>
+        <w:tc>
+          <w:tcPr>
+            <w:tcW w:w="2337" w:type="dxa"/>
+          </w:tcPr>
+          <w:p>
+            <w:pPr>
+              <w:rPr>
+                <w:sz w:val="32"/>
+                <w:szCs w:val="32"/>
+                <w:vertAlign w:val="subscript"/>
+              </w:rPr>
+            </w:pPr>
+            <w:r>
+              <w:rPr>
+                <w:sz w:val="32"/>
+                <w:szCs w:val="32"/>
+                <w:vertAlign w:val="subscript"/>
+              </w:rPr>
+              <w:t>Lasso</w:t>
+            </w:r>
+          </w:p>
+        </w:tc>
+        <w:tc>
+          <w:tcPr>
+            <w:tcW w:w="2337" w:type="dxa"/>
+          </w:tcPr>
+          <w:p>
+            <w:pPr>
+              <w:rPr>
+                <w:sz w:val="32"/>
+                <w:szCs w:val="32"/>
+                <w:vertAlign w:val="subscript"/>
+              </w:rPr>
+            </w:pPr>
+            <w:r>
+              <w:rPr>
+                <w:sz w:val="32"/>
+                <w:szCs w:val="32"/>
+                <w:vertAlign w:val="subscript"/>
+              </w:rPr>
+              <w:t>5</w:t>
+            </w:r>
+          </w:p>
+        </w:tc>
+        <w:tc>
+          <w:tcPr>
+            <w:tcW w:w="2338" w:type="dxa"/>
+          </w:tcPr>
+          <w:p>
+            <w:pPr>
+              <w:rPr>
+                <w:sz w:val="32"/>
+                <w:szCs w:val="32"/>
+                <w:vertAlign w:val="subscript"/>
+              </w:rPr>
+            </w:pPr>
+            <w:r>
+              <w:rPr>
+                <w:sz w:val="32"/>
+                <w:szCs w:val="32"/>
+                <w:vertAlign w:val="subscript"/>
+              </w:rPr>
+              <w:t>0.007692277903751298</w:t>
+            </w:r>
+          </w:p>
+        </w:tc>
+        <w:tc>
+          <w:tcPr>
+            <w:tcW w:w="2338" w:type="dxa"/>
+          </w:tcPr>
+          <w:p>
+            <w:pPr>
+              <w:rPr>
+                <w:sz w:val="32"/>
+                <w:szCs w:val="32"/>
+                <w:vertAlign w:val="subscript"/>
+              </w:rPr>
+            </w:pPr>
+            <w:r>
+              <w:rPr>
+                <w:sz w:val="32"/>
+                <w:szCs w:val="32"/>
+                <w:vertAlign w:val="subscript"/>
+              </w:rPr>
+              <w:t>0.007937073577412513</w:t>
+            </w:r>
+          </w:p>
+        </w:tc>
+      </w:tr>
+    </w:tbl>
+    <w:p>
+      <w:pPr>
+        <w:rPr>
+          <w:vertAlign w:val="subscript"/>
+        </w:rPr>
+      </w:pPr>
     </w:p>
     <w:sectPr>
       <w:pgSz w:w="12240" w:h="15840"/>
@@ -2501,6 +2940,25 @@
       <w:color w:val="808080"/>
     </w:rPr>
   </w:style>
+  <w:style w:type="table" w:styleId="TableGrid">
+    <w:name w:val="Table Grid"/>
+    <w:basedOn w:val="TableNormal"/>
+    <w:uiPriority w:val="39"/>
+    <w:rsid w:val="005C3F06"/>
+    <w:pPr>
+      <w:spacing w:after="0" w:line="240" w:lineRule="auto"/>
+    </w:pPr>
+    <w:tblPr>
+      <w:tblBorders>
+        <w:top w:val="single" w:sz="4" w:space="0" w:color="auto"/>
+        <w:left w:val="single" w:sz="4" w:space="0" w:color="auto"/>
+        <w:bottom w:val="single" w:sz="4" w:space="0" w:color="auto"/>
+        <w:right w:val="single" w:sz="4" w:space="0" w:color="auto"/>
+        <w:insideH w:val="single" w:sz="4" w:space="0" w:color="auto"/>
+        <w:insideV w:val="single" w:sz="4" w:space="0" w:color="auto"/>
+      </w:tblBorders>
+    </w:tblPr>
+  </w:style>
 </w:styles>
 </file>
 

</xml_diff>

<commit_message>
started q20 and added lines to table in report
</commit_message>
<xml_diff>
--- a/report.docx
+++ b/report.docx
@@ -2061,8 +2061,8 @@
         <w:tblLook w:val="04A0" w:firstRow="1" w:lastRow="0" w:firstColumn="1" w:lastColumn="0" w:noHBand="0" w:noVBand="1"/>
       </w:tblPr>
       <w:tblGrid>
-        <w:gridCol w:w="2308"/>
-        <w:gridCol w:w="2307"/>
+        <w:gridCol w:w="2311"/>
+        <w:gridCol w:w="2304"/>
         <w:gridCol w:w="2398"/>
         <w:gridCol w:w="2337"/>
       </w:tblGrid>
@@ -2483,6 +2483,154 @@
               </w:rPr>
               <w:t>0.007937073577412513</w:t>
             </w:r>
+          </w:p>
+        </w:tc>
+      </w:tr>
+      <w:tr>
+        <w:tc>
+          <w:tcPr>
+            <w:tcW w:w="2337" w:type="dxa"/>
+          </w:tcPr>
+          <w:p>
+            <w:pPr>
+              <w:rPr>
+                <w:sz w:val="32"/>
+                <w:szCs w:val="32"/>
+                <w:vertAlign w:val="subscript"/>
+              </w:rPr>
+            </w:pPr>
+            <w:r>
+              <w:rPr>
+                <w:sz w:val="32"/>
+                <w:szCs w:val="32"/>
+                <w:vertAlign w:val="subscript"/>
+              </w:rPr>
+              <w:t>Ridge Polynomial</w:t>
+            </w:r>
+          </w:p>
+        </w:tc>
+        <w:tc>
+          <w:tcPr>
+            <w:tcW w:w="2337" w:type="dxa"/>
+          </w:tcPr>
+          <w:p>
+            <w:pPr>
+              <w:rPr>
+                <w:sz w:val="32"/>
+                <w:szCs w:val="32"/>
+                <w:vertAlign w:val="subscript"/>
+              </w:rPr>
+            </w:pPr>
+            <w:r>
+              <w:rPr>
+                <w:sz w:val="32"/>
+                <w:szCs w:val="32"/>
+                <w:vertAlign w:val="subscript"/>
+              </w:rPr>
+              <w:t>6</w:t>
+            </w:r>
+          </w:p>
+        </w:tc>
+        <w:tc>
+          <w:tcPr>
+            <w:tcW w:w="2338" w:type="dxa"/>
+          </w:tcPr>
+          <w:p>
+            <w:pPr>
+              <w:rPr>
+                <w:sz w:val="32"/>
+                <w:szCs w:val="32"/>
+                <w:vertAlign w:val="subscript"/>
+              </w:rPr>
+            </w:pPr>
+            <w:r>
+              <w:rPr>
+                <w:sz w:val="32"/>
+                <w:szCs w:val="32"/>
+                <w:vertAlign w:val="subscript"/>
+              </w:rPr>
+              <w:t>0.00463446223365157</w:t>
+            </w:r>
+          </w:p>
+        </w:tc>
+        <w:tc>
+          <w:tcPr>
+            <w:tcW w:w="2338" w:type="dxa"/>
+          </w:tcPr>
+          <w:p>
+            <w:pPr>
+              <w:rPr>
+                <w:sz w:val="32"/>
+                <w:szCs w:val="32"/>
+                <w:vertAlign w:val="subscript"/>
+              </w:rPr>
+            </w:pPr>
+            <w:r>
+              <w:rPr>
+                <w:sz w:val="32"/>
+                <w:szCs w:val="32"/>
+                <w:vertAlign w:val="subscript"/>
+              </w:rPr>
+              <w:t>0.006522823156141963</w:t>
+            </w:r>
+          </w:p>
+        </w:tc>
+      </w:tr>
+      <w:tr>
+        <w:tc>
+          <w:tcPr>
+            <w:tcW w:w="2337" w:type="dxa"/>
+          </w:tcPr>
+          <w:p>
+            <w:pPr>
+              <w:rPr>
+                <w:sz w:val="32"/>
+                <w:szCs w:val="32"/>
+                <w:vertAlign w:val="subscript"/>
+              </w:rPr>
+            </w:pPr>
+          </w:p>
+        </w:tc>
+        <w:tc>
+          <w:tcPr>
+            <w:tcW w:w="2337" w:type="dxa"/>
+          </w:tcPr>
+          <w:p>
+            <w:pPr>
+              <w:rPr>
+                <w:sz w:val="32"/>
+                <w:szCs w:val="32"/>
+                <w:vertAlign w:val="subscript"/>
+              </w:rPr>
+            </w:pPr>
+          </w:p>
+        </w:tc>
+        <w:tc>
+          <w:tcPr>
+            <w:tcW w:w="2338" w:type="dxa"/>
+          </w:tcPr>
+          <w:p>
+            <w:pPr>
+              <w:rPr>
+                <w:sz w:val="32"/>
+                <w:szCs w:val="32"/>
+                <w:vertAlign w:val="subscript"/>
+              </w:rPr>
+            </w:pPr>
+          </w:p>
+        </w:tc>
+        <w:tc>
+          <w:tcPr>
+            <w:tcW w:w="2338" w:type="dxa"/>
+          </w:tcPr>
+          <w:p>
+            <w:pPr>
+              <w:rPr>
+                <w:sz w:val="32"/>
+                <w:szCs w:val="32"/>
+                <w:vertAlign w:val="subscript"/>
+              </w:rPr>
+            </w:pPr>
           </w:p>
         </w:tc>
       </w:tr>

</xml_diff>

<commit_message>
update to report document
</commit_message>
<xml_diff>
--- a/report.docx
+++ b/report.docx
@@ -4130,17 +4130,708 @@
           <w:rFonts w:eastAsiaTheme="minorEastAsia"/>
           <w:sz w:val="24"/>
           <w:szCs w:val="24"/>
-        </w:rPr>
-      </w:pPr>
-      <w:r>
-        <w:rPr>
-          <w:rFonts w:eastAsiaTheme="minorEastAsia" w:hint="cs"/>
-          <w:sz w:val="24"/>
-          <w:szCs w:val="24"/>
-          <w:rtl/>
-        </w:rPr>
-        <w:t>ישנ שוני בשיפוע ומיקומו (לסיים!!!!)</w:t>
-      </w:r>
+          <w:rtl/>
+        </w:rPr>
+      </w:pPr>
+      <w:r>
+        <w:rPr>
+          <w:rFonts w:eastAsiaTheme="minorEastAsia" w:hint="cs"/>
+          <w:sz w:val="24"/>
+          <w:szCs w:val="24"/>
+          <w:rtl/>
+        </w:rPr>
+        <w:t xml:space="preserve">ישנו שוני בשיפוע </w:t>
+      </w:r>
+      <w:r>
+        <w:rPr>
+          <w:rFonts w:eastAsiaTheme="minorEastAsia" w:hint="cs"/>
+          <w:sz w:val="24"/>
+          <w:szCs w:val="24"/>
+          <w:rtl/>
+        </w:rPr>
+        <w:t>ומיקומו,</w:t>
+      </w:r>
+      <w:r>
+        <w:rPr>
+          <w:rFonts w:eastAsiaTheme="minorEastAsia" w:hint="cs"/>
+          <w:sz w:val="24"/>
+          <w:szCs w:val="24"/>
+          <w:rtl/>
+        </w:rPr>
+        <w:t xml:space="preserve"> דבר הנגרם כתוצאה מכך שהפונקציה של </w:t>
+      </w:r>
+      <w:r>
+        <w:rPr>
+          <w:rFonts w:eastAsiaTheme="minorEastAsia"/>
+          <w:sz w:val="24"/>
+          <w:szCs w:val="24"/>
+        </w:rPr>
+        <w:t xml:space="preserve">Ridge </w:t>
+      </w:r>
+      <w:r>
+        <w:rPr>
+          <w:rFonts w:eastAsiaTheme="minorEastAsia" w:hint="cs"/>
+          <w:sz w:val="24"/>
+          <w:szCs w:val="24"/>
+          <w:rtl/>
+        </w:rPr>
+        <w:t xml:space="preserve"> משתמש</w:t>
+      </w:r>
+      <w:r>
+        <w:rPr>
+          <w:rFonts w:eastAsiaTheme="minorEastAsia" w:hint="cs"/>
+          <w:sz w:val="24"/>
+          <w:szCs w:val="24"/>
+          <w:rtl/>
+        </w:rPr>
+        <w:t>ת</w:t>
+      </w:r>
+      <w:r>
+        <w:rPr>
+          <w:rFonts w:eastAsiaTheme="minorEastAsia" w:hint="cs"/>
+          <w:sz w:val="24"/>
+          <w:szCs w:val="24"/>
+          <w:rtl/>
+        </w:rPr>
+        <w:t xml:space="preserve"> ב </w:t>
+      </w:r>
+      <w:r>
+        <w:rPr>
+          <w:rFonts w:eastAsiaTheme="minorEastAsia"/>
+          <w:sz w:val="24"/>
+          <w:szCs w:val="24"/>
+        </w:rPr>
+        <w:t>L2 norm</w:t>
+      </w:r>
+      <w:r>
+        <w:rPr>
+          <w:rFonts w:eastAsiaTheme="minorEastAsia"/>
+          <w:sz w:val="24"/>
+          <w:szCs w:val="24"/>
+        </w:rPr>
+        <w:t xml:space="preserve"> </w:t>
+      </w:r>
+      <w:r>
+        <w:rPr>
+          <w:rFonts w:eastAsiaTheme="minorEastAsia" w:hint="cs"/>
+          <w:sz w:val="24"/>
+          <w:szCs w:val="24"/>
+          <w:rtl/>
+        </w:rPr>
+        <w:t xml:space="preserve"> אשר שומר על </w:t>
+      </w:r>
+      <w:r>
+        <w:rPr>
+          <w:rFonts w:eastAsiaTheme="minorEastAsia" w:hint="cs"/>
+          <w:sz w:val="24"/>
+          <w:szCs w:val="24"/>
+          <w:rtl/>
+        </w:rPr>
+        <w:t xml:space="preserve">ערכים  נמוכים ברכיבים של ווקטור </w:t>
+      </w:r>
+      <w:r>
+        <w:rPr>
+          <w:rFonts w:eastAsiaTheme="minorEastAsia"/>
+          <w:sz w:val="24"/>
+          <w:szCs w:val="24"/>
+        </w:rPr>
+        <w:t>w</w:t>
+      </w:r>
+      <w:r>
+        <w:rPr>
+          <w:rFonts w:eastAsiaTheme="minorEastAsia" w:hint="cs"/>
+          <w:sz w:val="24"/>
+          <w:szCs w:val="24"/>
+          <w:rtl/>
+        </w:rPr>
+        <w:t xml:space="preserve"> </w:t>
+      </w:r>
+      <w:r>
+        <w:rPr>
+          <w:rFonts w:eastAsiaTheme="minorEastAsia" w:hint="cs"/>
+          <w:sz w:val="24"/>
+          <w:szCs w:val="24"/>
+          <w:rtl/>
+        </w:rPr>
+        <w:t xml:space="preserve">עם שונות </w:t>
+      </w:r>
+      <w:r>
+        <w:rPr>
+          <w:rFonts w:eastAsiaTheme="minorEastAsia" w:hint="cs"/>
+          <w:sz w:val="24"/>
+          <w:szCs w:val="24"/>
+          <w:rtl/>
+        </w:rPr>
+        <w:t xml:space="preserve">נמוכה </w:t>
+      </w:r>
+      <w:r>
+        <w:rPr>
+          <w:rFonts w:eastAsiaTheme="minorEastAsia" w:hint="cs"/>
+          <w:sz w:val="24"/>
+          <w:szCs w:val="24"/>
+          <w:rtl/>
+        </w:rPr>
+        <w:t xml:space="preserve">בין </w:t>
+      </w:r>
+      <w:r>
+        <w:rPr>
+          <w:rFonts w:eastAsiaTheme="minorEastAsia" w:hint="cs"/>
+          <w:sz w:val="24"/>
+          <w:szCs w:val="24"/>
+          <w:rtl/>
+        </w:rPr>
+        <w:t>ה</w:t>
+      </w:r>
+      <w:r>
+        <w:rPr>
+          <w:rFonts w:eastAsiaTheme="minorEastAsia" w:hint="cs"/>
+          <w:sz w:val="24"/>
+          <w:szCs w:val="24"/>
+          <w:rtl/>
+        </w:rPr>
+        <w:t>ערכים</w:t>
+      </w:r>
+      <w:r>
+        <w:rPr>
+          <w:rFonts w:eastAsiaTheme="minorEastAsia" w:hint="cs"/>
+          <w:sz w:val="24"/>
+          <w:szCs w:val="24"/>
+          <w:rtl/>
+        </w:rPr>
+        <w:t>.</w:t>
+      </w:r>
+    </w:p>
+    <w:p>
+      <w:pPr>
+        <w:bidi/>
+        <w:rPr>
+          <w:rFonts w:eastAsiaTheme="minorEastAsia" w:hint="cs"/>
+          <w:sz w:val="24"/>
+          <w:szCs w:val="24"/>
+          <w:rtl/>
+        </w:rPr>
+      </w:pPr>
+      <w:r>
+        <w:rPr>
+          <w:rFonts w:eastAsiaTheme="minorEastAsia" w:hint="cs"/>
+          <w:sz w:val="24"/>
+          <w:szCs w:val="24"/>
+          <w:rtl/>
+        </w:rPr>
+        <w:t>בניגוד ל</w:t>
+      </w:r>
+      <w:r>
+        <w:rPr>
+          <w:rFonts w:eastAsiaTheme="minorEastAsia"/>
+          <w:sz w:val="24"/>
+          <w:szCs w:val="24"/>
+        </w:rPr>
+        <w:t xml:space="preserve">Lasso </w:t>
+      </w:r>
+      <w:r>
+        <w:rPr>
+          <w:rFonts w:eastAsiaTheme="minorEastAsia" w:hint="cs"/>
+          <w:sz w:val="24"/>
+          <w:szCs w:val="24"/>
+          <w:rtl/>
+        </w:rPr>
+        <w:t xml:space="preserve"> המשתמש ב</w:t>
+      </w:r>
+      <w:r>
+        <w:rPr>
+          <w:rFonts w:eastAsiaTheme="minorEastAsia"/>
+          <w:sz w:val="24"/>
+          <w:szCs w:val="24"/>
+        </w:rPr>
+        <w:t xml:space="preserve"> L1 norm </w:t>
+      </w:r>
+      <w:r>
+        <w:rPr>
+          <w:rFonts w:eastAsiaTheme="minorEastAsia" w:hint="cs"/>
+          <w:sz w:val="24"/>
+          <w:szCs w:val="24"/>
+          <w:rtl/>
+        </w:rPr>
+        <w:t xml:space="preserve">  אשר מבצע </w:t>
+      </w:r>
+      <w:r>
+        <w:rPr>
+          <w:rFonts w:eastAsiaTheme="minorEastAsia"/>
+          <w:sz w:val="24"/>
+          <w:szCs w:val="24"/>
+        </w:rPr>
+        <w:t xml:space="preserve">feature selection </w:t>
+      </w:r>
+      <w:r>
+        <w:rPr>
+          <w:rFonts w:eastAsiaTheme="minorEastAsia" w:hint="cs"/>
+          <w:sz w:val="24"/>
+          <w:szCs w:val="24"/>
+          <w:rtl/>
+        </w:rPr>
+        <w:t xml:space="preserve"> על ידי הגדרת</w:t>
+      </w:r>
+      <w:r>
+        <w:rPr>
+          <w:rFonts w:eastAsiaTheme="minorEastAsia" w:hint="cs"/>
+          <w:sz w:val="24"/>
+          <w:szCs w:val="24"/>
+          <w:rtl/>
+        </w:rPr>
+        <w:t xml:space="preserve"> ערך 0 לחלק מן הרכיבים בוקטור </w:t>
+      </w:r>
+      <w:r>
+        <w:rPr>
+          <w:rFonts w:eastAsiaTheme="minorEastAsia"/>
+          <w:sz w:val="24"/>
+          <w:szCs w:val="24"/>
+        </w:rPr>
+        <w:t>w</w:t>
+      </w:r>
+      <w:r>
+        <w:rPr>
+          <w:rFonts w:eastAsiaTheme="minorEastAsia" w:hint="cs"/>
+          <w:sz w:val="24"/>
+          <w:szCs w:val="24"/>
+          <w:rtl/>
+        </w:rPr>
+        <w:t xml:space="preserve"> </w:t>
+      </w:r>
+      <w:r>
+        <w:rPr>
+          <w:rFonts w:eastAsiaTheme="minorEastAsia"/>
+          <w:sz w:val="24"/>
+          <w:szCs w:val="24"/>
+          <w:rtl/>
+        </w:rPr>
+        <w:t>–</w:t>
+      </w:r>
+      <w:r>
+        <w:rPr>
+          <w:rFonts w:eastAsiaTheme="minorEastAsia" w:hint="cs"/>
+          <w:sz w:val="24"/>
+          <w:szCs w:val="24"/>
+          <w:rtl/>
+        </w:rPr>
+        <w:t xml:space="preserve"> ובסופו של דבר לא להתייחס כלל לחלק מן ה</w:t>
+      </w:r>
+      <w:r>
+        <w:rPr>
+          <w:rFonts w:eastAsiaTheme="minorEastAsia" w:hint="cs"/>
+          <w:sz w:val="24"/>
+          <w:szCs w:val="24"/>
+          <w:rtl/>
+        </w:rPr>
+        <w:t>תכונות</w:t>
+      </w:r>
+      <w:r>
+        <w:rPr>
+          <w:rFonts w:eastAsiaTheme="minorEastAsia" w:hint="cs"/>
+          <w:sz w:val="24"/>
+          <w:szCs w:val="24"/>
+          <w:rtl/>
+        </w:rPr>
+        <w:t xml:space="preserve"> </w:t>
+      </w:r>
+      <w:r>
+        <w:rPr>
+          <w:rFonts w:eastAsiaTheme="minorEastAsia" w:hint="cs"/>
+          <w:sz w:val="24"/>
+          <w:szCs w:val="24"/>
+          <w:rtl/>
+        </w:rPr>
+        <w:t>ולכן</w:t>
+      </w:r>
+      <w:r>
+        <w:rPr>
+          <w:rFonts w:eastAsiaTheme="minorEastAsia" w:hint="cs"/>
+          <w:sz w:val="24"/>
+          <w:szCs w:val="24"/>
+          <w:rtl/>
+        </w:rPr>
+        <w:t xml:space="preserve"> הוא </w:t>
+      </w:r>
+      <w:r>
+        <w:rPr>
+          <w:rFonts w:eastAsiaTheme="minorEastAsia" w:hint="cs"/>
+          <w:sz w:val="24"/>
+          <w:szCs w:val="24"/>
+          <w:rtl/>
+        </w:rPr>
+        <w:t xml:space="preserve"> רגיש יותר לערכי </w:t>
+      </w:r>
+      <w:r>
+        <w:rPr>
+          <w:rFonts w:eastAsiaTheme="minorEastAsia"/>
+          <w:sz w:val="24"/>
+          <w:szCs w:val="24"/>
+        </w:rPr>
+        <w:t>alpha</w:t>
+      </w:r>
+      <w:r>
+        <w:rPr>
+          <w:rFonts w:eastAsiaTheme="minorEastAsia" w:hint="cs"/>
+          <w:sz w:val="24"/>
+          <w:szCs w:val="24"/>
+          <w:rtl/>
+        </w:rPr>
+        <w:t xml:space="preserve"> </w:t>
+      </w:r>
+      <w:r>
+        <w:rPr>
+          <w:rFonts w:eastAsiaTheme="minorEastAsia" w:hint="cs"/>
+          <w:sz w:val="24"/>
+          <w:szCs w:val="24"/>
+          <w:rtl/>
+        </w:rPr>
+        <w:t>(כי ב</w:t>
+      </w:r>
+      <w:r>
+        <w:rPr>
+          <w:rFonts w:eastAsiaTheme="minorEastAsia"/>
+          <w:sz w:val="24"/>
+          <w:szCs w:val="24"/>
+        </w:rPr>
+        <w:t>lasso</w:t>
+      </w:r>
+      <w:r>
+        <w:rPr>
+          <w:rFonts w:eastAsiaTheme="minorEastAsia" w:hint="cs"/>
+          <w:sz w:val="24"/>
+          <w:szCs w:val="24"/>
+          <w:rtl/>
+        </w:rPr>
+        <w:t xml:space="preserve"> למעשה הרכיבים השונים מ 0 בווקטור </w:t>
+      </w:r>
+      <w:r>
+        <w:rPr>
+          <w:rFonts w:eastAsiaTheme="minorEastAsia"/>
+          <w:sz w:val="24"/>
+          <w:szCs w:val="24"/>
+        </w:rPr>
+        <w:t>w</w:t>
+      </w:r>
+      <w:r>
+        <w:rPr>
+          <w:rFonts w:eastAsiaTheme="minorEastAsia" w:hint="cs"/>
+          <w:sz w:val="24"/>
+          <w:szCs w:val="24"/>
+          <w:rtl/>
+        </w:rPr>
+        <w:t xml:space="preserve"> מקפיצים מאוד את השגיאה בשונה</w:t>
+      </w:r>
+      <w:r>
+        <w:rPr>
+          <w:rFonts w:eastAsiaTheme="minorEastAsia" w:hint="cs"/>
+          <w:sz w:val="24"/>
+          <w:szCs w:val="24"/>
+          <w:rtl/>
+        </w:rPr>
+        <w:t xml:space="preserve"> מ </w:t>
+      </w:r>
+      <w:r>
+        <w:rPr>
+          <w:rFonts w:eastAsiaTheme="minorEastAsia" w:hint="cs"/>
+          <w:sz w:val="24"/>
+          <w:szCs w:val="24"/>
+        </w:rPr>
+        <w:t>R</w:t>
+      </w:r>
+      <w:r>
+        <w:rPr>
+          <w:rFonts w:eastAsiaTheme="minorEastAsia"/>
+          <w:sz w:val="24"/>
+          <w:szCs w:val="24"/>
+        </w:rPr>
+        <w:t>idge</w:t>
+      </w:r>
+      <w:r>
+        <w:rPr>
+          <w:rFonts w:eastAsiaTheme="minorEastAsia" w:hint="cs"/>
+          <w:sz w:val="24"/>
+          <w:szCs w:val="24"/>
+          <w:rtl/>
+        </w:rPr>
+        <w:t xml:space="preserve"> הנותן לערכים המרכבים את וקטור </w:t>
+      </w:r>
+      <w:r>
+        <w:rPr>
+          <w:rFonts w:eastAsiaTheme="minorEastAsia"/>
+          <w:sz w:val="24"/>
+          <w:szCs w:val="24"/>
+        </w:rPr>
+        <w:t>w</w:t>
+      </w:r>
+      <w:r>
+        <w:rPr>
+          <w:rFonts w:eastAsiaTheme="minorEastAsia" w:hint="cs"/>
+          <w:sz w:val="24"/>
+          <w:szCs w:val="24"/>
+          <w:rtl/>
+        </w:rPr>
+        <w:t xml:space="preserve"> ערכים נמוכים)</w:t>
+      </w:r>
+      <w:r>
+        <w:rPr>
+          <w:rFonts w:eastAsiaTheme="minorEastAsia" w:hint="cs"/>
+          <w:sz w:val="24"/>
+          <w:szCs w:val="24"/>
+          <w:rtl/>
+        </w:rPr>
+        <w:t xml:space="preserve"> </w:t>
+      </w:r>
+    </w:p>
+    <w:p>
+      <w:pPr>
+        <w:bidi/>
+        <w:rPr>
+          <w:rFonts w:eastAsiaTheme="minorEastAsia"/>
+          <w:sz w:val="24"/>
+          <w:szCs w:val="24"/>
+          <w:rtl/>
+        </w:rPr>
+      </w:pPr>
+    </w:p>
+    <w:p>
+      <w:pPr>
+        <w:bidi/>
+        <w:rPr>
+          <w:rFonts w:eastAsiaTheme="minorEastAsia"/>
+          <w:sz w:val="24"/>
+          <w:szCs w:val="24"/>
+          <w:rtl/>
+        </w:rPr>
+      </w:pPr>
+    </w:p>
+    <w:p>
+      <w:pPr>
+        <w:bidi/>
+        <w:rPr>
+          <w:rFonts w:eastAsiaTheme="minorEastAsia"/>
+          <w:sz w:val="24"/>
+          <w:szCs w:val="24"/>
+        </w:rPr>
+      </w:pPr>
+      <w:r>
+        <w:rPr>
+          <w:rFonts w:eastAsiaTheme="minorEastAsia" w:hint="cs"/>
+          <w:sz w:val="24"/>
+          <w:szCs w:val="24"/>
+          <w:rtl/>
+        </w:rPr>
+        <w:t xml:space="preserve">ישנו שוני בשיפוע הלמידה אשר מתרחש קודם ובאופן מהיר יותר, דבר הנגרם כתוצאה מכך שהפונקציה של </w:t>
+      </w:r>
+      <w:r>
+        <w:rPr>
+          <w:rFonts w:eastAsiaTheme="minorEastAsia"/>
+          <w:sz w:val="24"/>
+          <w:szCs w:val="24"/>
+        </w:rPr>
+        <w:t xml:space="preserve">Ridge </w:t>
+      </w:r>
+      <w:r>
+        <w:rPr>
+          <w:rFonts w:eastAsiaTheme="minorEastAsia" w:hint="cs"/>
+          <w:sz w:val="24"/>
+          <w:szCs w:val="24"/>
+          <w:rtl/>
+        </w:rPr>
+        <w:t xml:space="preserve"> משתמש ב </w:t>
+      </w:r>
+      <w:r>
+        <w:rPr>
+          <w:rFonts w:eastAsiaTheme="minorEastAsia"/>
+          <w:sz w:val="24"/>
+          <w:szCs w:val="24"/>
+        </w:rPr>
+        <w:t xml:space="preserve">L2 norm </w:t>
+      </w:r>
+      <w:r>
+        <w:rPr>
+          <w:rFonts w:eastAsiaTheme="minorEastAsia" w:hint="cs"/>
+          <w:sz w:val="24"/>
+          <w:szCs w:val="24"/>
+          <w:rtl/>
+        </w:rPr>
+        <w:t xml:space="preserve"> דבר הגורם לכך הדעיכה מתרחשת מעקב </w:t>
+      </w:r>
+      <w:r>
+        <w:rPr>
+          <w:rFonts w:eastAsiaTheme="minorEastAsia" w:hint="cs"/>
+          <w:sz w:val="24"/>
+          <w:szCs w:val="24"/>
+          <w:rtl/>
+        </w:rPr>
+        <w:t xml:space="preserve">מדעיכת המשקולות שנגרם </w:t>
+      </w:r>
+      <w:r>
+        <w:rPr>
+          <w:rFonts w:eastAsiaTheme="minorEastAsia" w:hint="cs"/>
+          <w:sz w:val="24"/>
+          <w:szCs w:val="24"/>
+          <w:rtl/>
+        </w:rPr>
+        <w:lastRenderedPageBreak/>
+        <w:t xml:space="preserve">כתוצאה מנרמול לפי </w:t>
+      </w:r>
+      <m:oMath>
+        <m:sSup>
+          <m:sSupPr>
+            <m:ctrlPr>
+              <w:rPr>
+                <w:rFonts w:ascii="Cambria Math" w:eastAsiaTheme="minorEastAsia" w:hAnsi="Cambria Math"/>
+                <w:i/>
+                <w:sz w:val="24"/>
+                <w:szCs w:val="24"/>
+              </w:rPr>
+            </m:ctrlPr>
+          </m:sSupPr>
+          <m:e>
+            <m:r>
+              <w:rPr>
+                <w:rFonts w:ascii="Cambria Math" w:eastAsiaTheme="minorEastAsia" w:hAnsi="Cambria Math"/>
+                <w:sz w:val="24"/>
+                <w:szCs w:val="24"/>
+              </w:rPr>
+              <m:t>L</m:t>
+            </m:r>
+          </m:e>
+          <m:sup>
+            <m:r>
+              <w:rPr>
+                <w:rFonts w:ascii="Cambria Math" w:eastAsiaTheme="minorEastAsia" w:hAnsi="Cambria Math"/>
+                <w:sz w:val="24"/>
+                <w:szCs w:val="24"/>
+              </w:rPr>
+              <m:t>2</m:t>
+            </m:r>
+          </m:sup>
+        </m:sSup>
+        <m:r>
+          <w:rPr>
+            <w:rFonts w:ascii="Cambria Math" w:eastAsiaTheme="minorEastAsia" w:hAnsi="Cambria Math"/>
+            <w:sz w:val="24"/>
+            <w:szCs w:val="24"/>
+          </w:rPr>
+          <m:t xml:space="preserve"> </m:t>
+        </m:r>
+      </m:oMath>
+      <w:r>
+        <w:rPr>
+          <w:rFonts w:eastAsiaTheme="minorEastAsia" w:hint="cs"/>
+          <w:sz w:val="24"/>
+          <w:szCs w:val="24"/>
+          <w:rtl/>
+        </w:rPr>
+        <w:t xml:space="preserve">  ולכן דעיכה זו איטית יותר לעומת הדעיכה של </w:t>
+      </w:r>
+      <w:r>
+        <w:rPr>
+          <w:rFonts w:eastAsiaTheme="minorEastAsia"/>
+          <w:sz w:val="24"/>
+          <w:szCs w:val="24"/>
+        </w:rPr>
+        <w:t xml:space="preserve">Lasso </w:t>
+      </w:r>
+      <w:r>
+        <w:rPr>
+          <w:rFonts w:eastAsiaTheme="minorEastAsia" w:hint="cs"/>
+          <w:sz w:val="24"/>
+          <w:szCs w:val="24"/>
+          <w:rtl/>
+        </w:rPr>
+        <w:t xml:space="preserve"> לפי</w:t>
+      </w:r>
+      <w:r>
+        <w:rPr>
+          <w:rFonts w:eastAsiaTheme="minorEastAsia"/>
+          <w:sz w:val="24"/>
+          <w:szCs w:val="24"/>
+        </w:rPr>
+        <w:t xml:space="preserve"> </w:t>
+      </w:r>
+      <w:r>
+        <w:rPr>
+          <w:rFonts w:eastAsiaTheme="minorEastAsia" w:hint="cs"/>
+          <w:sz w:val="24"/>
+          <w:szCs w:val="24"/>
+          <w:rtl/>
+        </w:rPr>
+        <w:t xml:space="preserve"> נרמול </w:t>
+      </w:r>
+      <m:oMath>
+        <m:sSup>
+          <m:sSupPr>
+            <m:ctrlPr>
+              <w:rPr>
+                <w:rFonts w:ascii="Cambria Math" w:eastAsiaTheme="minorEastAsia" w:hAnsi="Cambria Math"/>
+                <w:i/>
+                <w:sz w:val="24"/>
+                <w:szCs w:val="24"/>
+              </w:rPr>
+            </m:ctrlPr>
+          </m:sSupPr>
+          <m:e>
+            <m:r>
+              <w:rPr>
+                <w:rFonts w:ascii="Cambria Math" w:eastAsiaTheme="minorEastAsia" w:hAnsi="Cambria Math"/>
+                <w:sz w:val="24"/>
+                <w:szCs w:val="24"/>
+              </w:rPr>
+              <m:t>L</m:t>
+            </m:r>
+          </m:e>
+          <m:sup>
+            <m:r>
+              <w:rPr>
+                <w:rFonts w:ascii="Cambria Math" w:eastAsiaTheme="minorEastAsia" w:hAnsi="Cambria Math"/>
+                <w:sz w:val="24"/>
+                <w:szCs w:val="24"/>
+              </w:rPr>
+              <m:t>1</m:t>
+            </m:r>
+          </m:sup>
+        </m:sSup>
+        <m:r>
+          <w:rPr>
+            <w:rFonts w:ascii="Cambria Math" w:eastAsiaTheme="minorEastAsia" w:hAnsi="Cambria Math"/>
+            <w:sz w:val="24"/>
+            <w:szCs w:val="24"/>
+          </w:rPr>
+          <m:t xml:space="preserve"> </m:t>
+        </m:r>
+      </m:oMath>
+      <w:r>
+        <w:rPr>
+          <w:rFonts w:eastAsiaTheme="minorEastAsia" w:hint="cs"/>
+          <w:sz w:val="24"/>
+          <w:szCs w:val="24"/>
+          <w:rtl/>
+        </w:rPr>
+        <w:t xml:space="preserve"> אשר גורמת לבחירת תכונות יותר  ערכי 0 דבר הגורם ללמידה להיות מהירה יותר.</w:t>
+      </w:r>
+    </w:p>
+    <w:p>
+      <w:pPr>
+        <w:bidi/>
+        <w:rPr>
+          <w:rFonts w:eastAsiaTheme="minorEastAsia" w:hint="cs"/>
+          <w:sz w:val="24"/>
+          <w:szCs w:val="24"/>
+          <w:rtl/>
+        </w:rPr>
+      </w:pPr>
+    </w:p>
+    <w:p>
+      <w:pPr>
+        <w:bidi/>
+        <w:rPr>
+          <w:rFonts w:eastAsiaTheme="minorEastAsia" w:hint="cs"/>
+          <w:sz w:val="24"/>
+          <w:szCs w:val="24"/>
+          <w:rtl/>
+        </w:rPr>
+      </w:pPr>
     </w:p>
     <w:p>
       <w:pPr>
@@ -4661,7 +5352,6 @@
           <w:u w:val="single"/>
           <w:rtl/>
         </w:rPr>
-        <w:lastRenderedPageBreak/>
         <w:t>שאלה 14</w:t>
       </w:r>
     </w:p>
@@ -4842,6 +5532,7 @@
           <w:sz w:val="24"/>
           <w:szCs w:val="24"/>
         </w:rPr>
+        <w:lastRenderedPageBreak/>
         <w:drawing>
           <wp:inline distT="0" distB="0" distL="0" distR="0" wp14:anchorId="6EEACD92" wp14:editId="1A70BC37">
             <wp:extent cx="5943600" cy="4457700"/>
@@ -5008,7 +5699,6 @@
           <w:u w:val="single"/>
           <w:rtl/>
         </w:rPr>
-        <w:lastRenderedPageBreak/>
         <w:t>שאלה 18</w:t>
       </w:r>
     </w:p>
@@ -5034,6 +5724,7 @@
           <w:szCs w:val="24"/>
           <w:u w:val="single"/>
         </w:rPr>
+        <w:lastRenderedPageBreak/>
         <w:drawing>
           <wp:inline distT="0" distB="0" distL="0" distR="0" wp14:anchorId="5FD11776" wp14:editId="47E33F16">
             <wp:extent cx="5943600" cy="4457700"/>
@@ -5770,7 +6461,6 @@
           <w:u w:val="single"/>
           <w:rtl/>
         </w:rPr>
-        <w:lastRenderedPageBreak/>
         <w:t>שאלה 20</w:t>
       </w:r>
     </w:p>

</xml_diff>